<commit_message>
LafontRapnouilTristan published a site update
</commit_message>
<xml_diff>
--- a/Wiki_INHERSEED.docx
+++ b/Wiki_INHERSEED.docx
@@ -21,13 +21,49 @@
         <w:pStyle w:val="Author"/>
       </w:pPr>
       <w:r>
-        <w:t xml:space="preserve">Authors’</w:t>
-      </w:r>
-      <w:r>
-        <w:t xml:space="preserve"> </w:t>
-      </w:r>
-      <w:r>
-        <w:t xml:space="preserve">names</w:t>
+        <w:t xml:space="preserve">Tristan</w:t>
+      </w:r>
+      <w:r>
+        <w:t xml:space="preserve"> </w:t>
+      </w:r>
+      <w:r>
+        <w:t xml:space="preserve">Lafont</w:t>
+      </w:r>
+      <w:r>
+        <w:t xml:space="preserve"> </w:t>
+      </w:r>
+      <w:r>
+        <w:t xml:space="preserve">Rapnouil,</w:t>
+      </w:r>
+      <w:r>
+        <w:t xml:space="preserve"> </w:t>
+      </w:r>
+      <w:r>
+        <w:t xml:space="preserve">Mathilde</w:t>
+      </w:r>
+      <w:r>
+        <w:t xml:space="preserve"> </w:t>
+      </w:r>
+      <w:r>
+        <w:t xml:space="preserve">Brunel</w:t>
+      </w:r>
+      <w:r>
+        <w:t xml:space="preserve"> </w:t>
+      </w:r>
+      <w:r>
+        <w:t xml:space="preserve">&amp;</w:t>
+      </w:r>
+      <w:r>
+        <w:t xml:space="preserve"> </w:t>
+      </w:r>
+      <w:r>
+        <w:t xml:space="preserve">Marie</w:t>
+      </w:r>
+      <w:r>
+        <w:t xml:space="preserve"> </w:t>
+      </w:r>
+      <w:r>
+        <w:t xml:space="preserve">Simonin</w:t>
       </w:r>
     </w:p>
     <w:p>
@@ -35,7 +71,7 @@
         <w:pStyle w:val="Date"/>
       </w:pPr>
       <w:r>
-        <w:t xml:space="preserve">2025-04-14</w:t>
+        <w:t xml:space="preserve">2025-04-15</w:t>
       </w:r>
     </w:p>
     <w:p>
@@ -43,7 +79,7 @@
         <w:pStyle w:val="FirstParagraph"/>
       </w:pPr>
     </w:p>
-    <w:bookmarkStart w:id="20" w:name="introduction"/>
+    <w:bookmarkStart w:id="22" w:name="introduction"/>
     <w:p>
       <w:pPr>
         <w:pStyle w:val="Heading1"/>
@@ -57,336 +93,104 @@
         <w:pStyle w:val="FirstParagraph"/>
       </w:pPr>
       <w:r>
-        <w:t xml:space="preserve">This document allows you to create a book in PDF format (and ePub format) at the same time as an HTML version to be published on the web.</w:t>
-      </w:r>
-      <w:r>
-        <w:t xml:space="preserve"> </w:t>
-      </w:r>
-      <w:r>
-        <w:t xml:space="preserve">The syntax is that of</w:t>
-      </w:r>
-      <w:r>
-        <w:t xml:space="preserve"> </w:t>
-      </w:r>
-      <w:r>
-        <w:rPr>
-          <w:b/>
-          <w:bCs/>
-        </w:rPr>
-        <w:t xml:space="preserve">Markdown</w:t>
-      </w:r>
-      <w:r>
-        <w:t xml:space="preserve"> </w:t>
-      </w:r>
-      <w:r>
-        <w:t xml:space="preserve">with some extensions.</w:t>
-      </w:r>
-    </w:p>
-    <w:p>
-      <w:pPr>
-        <w:pStyle w:val="BodyText"/>
-      </w:pPr>
-      <w:r>
-        <w:t xml:space="preserve">The</w:t>
-      </w:r>
-      <w:r>
-        <w:t xml:space="preserve"> </w:t>
-      </w:r>
-      <w:r>
-        <w:rPr>
-          <w:b/>
-          <w:bCs/>
-        </w:rPr>
-        <w:t xml:space="preserve">bookdown</w:t>
-      </w:r>
-      <w:r>
-        <w:t xml:space="preserve"> </w:t>
-      </w:r>
-      <w:r>
-        <w:t xml:space="preserve">package must be installed from CRAN or GitHub:</w:t>
-      </w:r>
-    </w:p>
-    <w:p>
-      <w:pPr>
-        <w:pStyle w:val="BodyText"/>
-      </w:pPr>
-    </w:p>
-    <w:p>
-      <w:pPr>
-        <w:pStyle w:val="SourceCode"/>
-      </w:pPr>
-      <w:r>
-        <w:rPr>
-          <w:rStyle w:val="FunctionTok"/>
-        </w:rPr>
-        <w:t xml:space="preserve">install.packages</w:t>
-      </w:r>
-      <w:r>
-        <w:rPr>
-          <w:rStyle w:val="NormalTok"/>
-        </w:rPr>
-        <w:t xml:space="preserve">(</w:t>
-      </w:r>
-      <w:r>
-        <w:rPr>
-          <w:rStyle w:val="StringTok"/>
-        </w:rPr>
-        <w:t xml:space="preserve">"bookdown"</w:t>
-      </w:r>
-      <w:r>
-        <w:rPr>
-          <w:rStyle w:val="NormalTok"/>
-        </w:rPr>
-        <w:t xml:space="preserve">)</w:t>
-      </w:r>
-      <w:r>
-        <w:br/>
-      </w:r>
-      <w:r>
-        <w:rPr>
-          <w:rStyle w:val="CommentTok"/>
-        </w:rPr>
-        <w:t xml:space="preserve"># or the development version</w:t>
-      </w:r>
-      <w:r>
-        <w:br/>
-      </w:r>
-      <w:r>
-        <w:rPr>
-          <w:rStyle w:val="CommentTok"/>
-        </w:rPr>
-        <w:t xml:space="preserve"># devtools::install_github('rstudio/bookdown')</w:t>
+        <w:t xml:space="preserve">Plant microbial INHERitance across generations through SEEDs: impact of this primary inoculum on plant fitness and microbiota assembly</w:t>
+      </w:r>
+    </w:p>
+    <w:p>
+      <w:pPr>
+        <w:pStyle w:val="BodyText"/>
+      </w:pPr>
+      <w:r>
+        <w:t xml:space="preserve">This document acts as a wiki-like platform regarding all protocols and data treatment within the INHERSEED project. The project is lead by Marie Simonin (PI - INSERT WEBSITE), Tristan Lafont Rapnouil is a post-doc in charge of monitoring the project progress and data acquisition and, Mathilde Brunel is a technician involved in greenhouse managing and wetlab experimentations.</w:t>
+      </w:r>
+    </w:p>
+    <w:p>
+      <w:pPr>
+        <w:pStyle w:val="BodyText"/>
+      </w:pPr>
+      <w:r>
+        <w:t xml:space="preserve">While not all data and protocols can be hosted on Github, links to where they are actually findable are persented in this document.</w:t>
+      </w:r>
+    </w:p>
+    <w:p>
+      <w:pPr>
+        <w:pStyle w:val="BodyText"/>
+      </w:pPr>
+      <w:r>
+        <w:t xml:space="preserve">For any questions related to this project, you can contact</w:t>
+      </w:r>
+      <w:r>
+        <w:t xml:space="preserve"> </w:t>
+      </w:r>
+      <w:hyperlink r:id="rId20">
+        <w:r>
+          <w:rPr>
+            <w:rStyle w:val="Hyperlink"/>
+          </w:rPr>
+          <w:t xml:space="preserve">marie.simonin@inrae.fr</w:t>
+        </w:r>
+      </w:hyperlink>
+      <w:r>
+        <w:t xml:space="preserve"> </w:t>
+      </w:r>
+      <w:r>
+        <w:t xml:space="preserve">and/or</w:t>
+      </w:r>
+      <w:r>
+        <w:t xml:space="preserve"> </w:t>
+      </w:r>
+      <w:hyperlink r:id="rId21">
+        <w:r>
+          <w:rPr>
+            <w:rStyle w:val="Hyperlink"/>
+          </w:rPr>
+          <w:t xml:space="preserve">tristan.lafontrapnouil@gmail.com</w:t>
+        </w:r>
+      </w:hyperlink>
+      <w:r>
+        <w:t xml:space="preserve">.</w:t>
+      </w:r>
+      <w:r>
+        <w:t xml:space="preserve"> </w:t>
+      </w:r>
+      <w:r>
+        <w:t xml:space="preserve"> </w:t>
+      </w:r>
+      <w:r>
+        <w:t xml:space="preserve"> </w:t>
+      </w:r>
+    </w:p>
+    <w:bookmarkEnd w:id="22"/>
+    <w:bookmarkStart w:id="29" w:name="data-framework"/>
+    <w:p>
+      <w:pPr>
+        <w:pStyle w:val="Heading1"/>
+      </w:pPr>
+      <w:r>
+        <w:rPr>
+          <w:rStyle w:val="SectionNumber"/>
+        </w:rPr>
+        <w:t xml:space="preserve">1</w:t>
+      </w:r>
+      <w:r>
+        <w:tab/>
+      </w:r>
+      <w:r>
+        <w:t xml:space="preserve">Data framework</w:t>
       </w:r>
     </w:p>
     <w:p>
       <w:pPr>
         <w:pStyle w:val="FirstParagraph"/>
       </w:pPr>
-    </w:p>
-    <w:p>
-      <w:pPr>
-        <w:pStyle w:val="BodyText"/>
-      </w:pPr>
-      <w:r>
-        <w:t xml:space="preserve">The book is organized in chapters.</w:t>
-      </w:r>
-      <w:r>
-        <w:t xml:space="preserve"> </w:t>
-      </w:r>
-      <w:r>
-        <w:t xml:space="preserve">Each chapter is an Rmd file, whose name normally begins with its number (e.g. </w:t>
-      </w:r>
-      <w:r>
-        <w:rPr>
-          <w:rStyle w:val="VerbatimChar"/>
-        </w:rPr>
-        <w:t xml:space="preserve">01-intro.Rmd</w:t>
-      </w:r>
-      <w:r>
-        <w:t xml:space="preserve">).</w:t>
-      </w:r>
-      <w:r>
-        <w:t xml:space="preserve"> </w:t>
-      </w:r>
-      <w:r>
-        <w:t xml:space="preserve">All Rmd files in the project folder are actually treated as chapters, sorted by filename.</w:t>
-      </w:r>
-      <w:r>
-        <w:t xml:space="preserve"> </w:t>
-      </w:r>
-      <w:r>
-        <w:t xml:space="preserve">The index.Rmd file is special: it contains the document header and the first chapter.</w:t>
-      </w:r>
-    </w:p>
-    <w:p>
-      <w:pPr>
-        <w:pStyle w:val="BodyText"/>
-      </w:pPr>
-      <w:r>
-        <w:t xml:space="preserve">This first chapter is placed in the foreword of the printed book: it should not be numbered (hence the</w:t>
-      </w:r>
-      <w:r>
-        <w:t xml:space="preserve"> </w:t>
-      </w:r>
-      <w:r>
-        <w:rPr>
-          <w:rStyle w:val="VerbatimChar"/>
-        </w:rPr>
-        <w:t xml:space="preserve">{-}</w:t>
-      </w:r>
-      <w:r>
-        <w:t xml:space="preserve"> </w:t>
-      </w:r>
-      <w:r>
-        <w:t xml:space="preserve">code next to the title) in the HTML version.</w:t>
-      </w:r>
-      <w:r>
-        <w:t xml:space="preserve"> </w:t>
-      </w:r>
-      <w:r>
-        <w:t xml:space="preserve">It must end with the LaTeX command</w:t>
-      </w:r>
-      <w:r>
-        <w:t xml:space="preserve"> </w:t>
-      </w:r>
-      <w:r>
-        <w:rPr>
-          <w:rStyle w:val="VerbatimChar"/>
-        </w:rPr>
-        <w:t xml:space="preserve">\mainmatter</w:t>
-      </w:r>
-      <w:r>
-        <w:t xml:space="preserve"> </w:t>
-      </w:r>
-      <w:r>
-        <w:t xml:space="preserve">which marks the beginning of the body of the book.</w:t>
-      </w:r>
-    </w:p>
-    <w:p>
-      <w:pPr>
-        <w:pStyle w:val="BodyText"/>
-      </w:pPr>
-      <w:r>
-        <w:t xml:space="preserve">The outline levels start with</w:t>
-      </w:r>
-      <w:r>
-        <w:t xml:space="preserve"> </w:t>
-      </w:r>
-      <w:r>
-        <w:rPr>
-          <w:rStyle w:val="VerbatimChar"/>
-        </w:rPr>
-        <w:t xml:space="preserve">#</w:t>
-      </w:r>
-      <w:r>
-        <w:t xml:space="preserve"> </w:t>
-      </w:r>
-      <w:r>
-        <w:t xml:space="preserve">for chapters (only one per file),</w:t>
-      </w:r>
-      <w:r>
-        <w:t xml:space="preserve"> </w:t>
-      </w:r>
-      <w:r>
-        <w:rPr>
-          <w:rStyle w:val="VerbatimChar"/>
-        </w:rPr>
-        <w:t xml:space="preserve">##</w:t>
-      </w:r>
-      <w:r>
-        <w:t xml:space="preserve"> </w:t>
-      </w:r>
-      <w:r>
-        <w:t xml:space="preserve">for sections, etc.</w:t>
-      </w:r>
-    </w:p>
-    <w:p>
-      <w:pPr>
-        <w:pStyle w:val="BodyText"/>
-      </w:pPr>
-      <w:r>
-        <w:t xml:space="preserve">Compilation in PDF format is done by XeLaTeX, which must be installed.</w:t>
-      </w:r>
-    </w:p>
-    <w:p>
-      <w:pPr>
-        <w:pStyle w:val="BodyText"/>
-      </w:pPr>
-      <w:r>
-        <w:t xml:space="preserve">While writing, it is strongly advised to create only the HTML file, which is much faster than a LaTeX compilation.</w:t>
-      </w:r>
-      <w:r>
-        <w:t xml:space="preserve"> </w:t>
-      </w:r>
-      <w:r>
-        <w:t xml:space="preserve">Each chapter can be viewed very quickly by clicking on the</w:t>
-      </w:r>
-      <w:r>
-        <w:t xml:space="preserve"> </w:t>
-      </w:r>
-      <w:r>
-        <w:rPr>
-          <w:i/>
-          <w:iCs/>
-        </w:rPr>
-        <w:t xml:space="preserve">Knit</w:t>
-      </w:r>
-      <w:r>
-        <w:t xml:space="preserve"> </w:t>
-      </w:r>
-      <w:r>
-        <w:t xml:space="preserve">button above the source window.</w:t>
-      </w:r>
-      <w:r>
-        <w:t xml:space="preserve"> </w:t>
-      </w:r>
-      <w:r>
-        <w:t xml:space="preserve">The entire book is created by clicking on the</w:t>
-      </w:r>
-      <w:r>
-        <w:t xml:space="preserve"> </w:t>
-      </w:r>
-      <w:r>
-        <w:rPr>
-          <w:i/>
-          <w:iCs/>
-        </w:rPr>
-        <w:t xml:space="preserve">Build Book</w:t>
-      </w:r>
-      <w:r>
-        <w:t xml:space="preserve"> </w:t>
-      </w:r>
-      <w:r>
-        <w:t xml:space="preserve">button in the RStudio</w:t>
-      </w:r>
-      <w:r>
-        <w:t xml:space="preserve"> </w:t>
-      </w:r>
-      <w:r>
-        <w:rPr>
-          <w:i/>
-          <w:iCs/>
-        </w:rPr>
-        <w:t xml:space="preserve">Build</w:t>
-      </w:r>
-      <w:r>
-        <w:t xml:space="preserve"> </w:t>
-      </w:r>
-      <w:r>
-        <w:t xml:space="preserve">window.</w:t>
-      </w:r>
-      <w:r>
-        <w:t xml:space="preserve"> </w:t>
-      </w:r>
-      <w:r>
-        <w:t xml:space="preserve">The button’s drop-down list allows you to create all documents or limit yourself to one format.</w:t>
-      </w:r>
-    </w:p>
-    <w:bookmarkEnd w:id="20"/>
-    <w:bookmarkStart w:id="25" w:name="data-framework"/>
-    <w:p>
-      <w:pPr>
-        <w:pStyle w:val="Heading1"/>
-      </w:pPr>
-      <w:r>
-        <w:rPr>
-          <w:rStyle w:val="SectionNumber"/>
-        </w:rPr>
-        <w:t xml:space="preserve">1</w:t>
-      </w:r>
-      <w:r>
-        <w:tab/>
-      </w:r>
-      <w:r>
-        <w:t xml:space="preserve">Data framework</w:t>
-      </w:r>
-    </w:p>
-    <w:p>
-      <w:pPr>
-        <w:pStyle w:val="FirstParagraph"/>
-      </w:pPr>
-      <w:r>
-        <w:t xml:space="preserve">INHERSEED aims to respect the FAIR principles for open science. To do so we share in the present document protocols, raw data, processing scripts/procedures and, processed data as used in resulting articles</w:t>
+      <w:r>
+        <w:t xml:space="preserve">INHERSEED aims to respect the FAIR principles for open science.</w:t>
+      </w:r>
+      <w:r>
+        <w:t xml:space="preserve"> </w:t>
+      </w:r>
+      <w:r>
+        <w:t xml:space="preserve">To do so we share in the present document protocols, raw data, processing scripts/procedures and, processed data as used in resulting articles</w:t>
       </w:r>
       <w:r>
         <w:t xml:space="preserve"> </w:t>
@@ -412,18 +216,18 @@
           <wp:inline>
             <wp:extent cx="2667000" cy="698581"/>
             <wp:effectExtent b="0" l="0" r="0" t="0"/>
-            <wp:docPr descr="Figure 1.1: Shared info regarding acquisition, raw data, processing and published data in the INHERSEED project" title="" id="22" name="Picture"/>
+            <wp:docPr descr="Figure 1.1: Shared info regarding acquisition, raw data, processing and published data in the INHERSEED project" title="" id="24" name="Picture"/>
             <a:graphic>
               <a:graphicData uri="http://schemas.openxmlformats.org/drawingml/2006/picture">
                 <pic:pic>
                   <pic:nvPicPr>
-                    <pic:cNvPr descr="./documents/d_framework.png" id="23" name="Picture"/>
+                    <pic:cNvPr descr="./documents/d_framework.png" id="25" name="Picture"/>
                     <pic:cNvPicPr>
                       <a:picLocks noChangeArrowheads="1" noChangeAspect="1"/>
                     </pic:cNvPicPr>
                   </pic:nvPicPr>
                   <pic:blipFill>
-                    <a:blip r:embed="rId21"/>
+                    <a:blip r:embed="rId23"/>
                     <a:stretch>
                       <a:fillRect/>
                     </a:stretch>
@@ -454,8 +258,8 @@
       <w:pPr>
         <w:pStyle w:val="ImageCaption"/>
       </w:pPr>
-      <w:bookmarkStart w:id="24" w:name="fig:dframework"/>
-      <w:bookmarkEnd w:id="24"/>
+      <w:bookmarkStart w:id="26" w:name="fig:dframework"/>
+      <w:bookmarkEnd w:id="26"/>
       <w:r>
         <w:t xml:space="preserve">Figure 1.1: Shared info regarding acquisition, raw data, processing and published data in the INHERSEED project</w:t>
       </w:r>
@@ -470,12 +274,230 @@
         <w:pStyle w:val="BodyText"/>
       </w:pPr>
       <w:r>
-        <w:t xml:space="preserve">To ensure reproducibility data standard processing (bioinformatic pipeline and diagnostics) were embbeded in snakemake pipeline. R session info were also stored as text files available here.</w:t>
-      </w:r>
-    </w:p>
-    <w:p>
-      <w:pPr>
-        <w:pStyle w:val="BodyText"/>
+        <w:t xml:space="preserve">To ensure reproducibility data standard processing (bioinformatic pipeline and diagnostics) were embbeded in snakemake pipeline.</w:t>
+      </w:r>
+      <w:r>
+        <w:t xml:space="preserve"> </w:t>
+      </w:r>
+      <w:r>
+        <w:t xml:space="preserve">R session info were also stored as text files available</w:t>
+      </w:r>
+      <w:r>
+        <w:t xml:space="preserve"> </w:t>
+      </w:r>
+      <w:hyperlink r:id="rId27">
+        <w:r>
+          <w:rPr>
+            <w:rStyle w:val="Hyperlink"/>
+          </w:rPr>
+          <w:t xml:space="preserve">here</w:t>
+        </w:r>
+      </w:hyperlink>
+      <w:r>
+        <w:t xml:space="preserve">.</w:t>
+      </w:r>
+      <w:r>
+        <w:t xml:space="preserve"> </w:t>
+      </w:r>
+      <w:r>
+        <w:t xml:space="preserve">The Data Management Plan is hosted</w:t>
+      </w:r>
+      <w:r>
+        <w:t xml:space="preserve"> </w:t>
+      </w:r>
+      <w:hyperlink r:id="rId27">
+        <w:r>
+          <w:rPr>
+            <w:rStyle w:val="Hyperlink"/>
+          </w:rPr>
+          <w:t xml:space="preserve">here</w:t>
+        </w:r>
+      </w:hyperlink>
+      <w:r>
+        <w:t xml:space="preserve">.</w:t>
+      </w:r>
+    </w:p>
+    <w:p>
+      <w:pPr>
+        <w:pStyle w:val="BodyText"/>
+      </w:pPr>
+      <w:r>
+        <w:t xml:space="preserve">Deliverables of the project are:</w:t>
+      </w:r>
+    </w:p>
+    <w:p>
+      <w:pPr>
+        <w:pStyle w:val="Compact"/>
+        <w:numPr>
+          <w:ilvl w:val="0"/>
+          <w:numId w:val="1001"/>
+        </w:numPr>
+      </w:pPr>
+      <w:r>
+        <w:t xml:space="preserve">Data, protocols and workflows:</w:t>
+      </w:r>
+    </w:p>
+    <w:p>
+      <w:pPr>
+        <w:pStyle w:val="Compact"/>
+        <w:numPr>
+          <w:ilvl w:val="1"/>
+          <w:numId w:val="1002"/>
+        </w:numPr>
+      </w:pPr>
+      <w:r>
+        <w:t xml:space="preserve">github hosted document (Text)</w:t>
+      </w:r>
+    </w:p>
+    <w:p>
+      <w:pPr>
+        <w:pStyle w:val="Compact"/>
+        <w:numPr>
+          <w:ilvl w:val="1"/>
+          <w:numId w:val="1002"/>
+        </w:numPr>
+      </w:pPr>
+      <w:r>
+        <w:t xml:space="preserve">Metabarcoding dataset: amplicon sequencing dataset as .fastq for 16s and ITS markers. (Dataset)</w:t>
+      </w:r>
+    </w:p>
+    <w:p>
+      <w:pPr>
+        <w:pStyle w:val="Compact"/>
+        <w:numPr>
+          <w:ilvl w:val="1"/>
+          <w:numId w:val="1002"/>
+        </w:numPr>
+      </w:pPr>
+      <w:r>
+        <w:t xml:space="preserve">Processing scripts and pipelines (Python, Bash and R). (Workflow)</w:t>
+      </w:r>
+    </w:p>
+    <w:p>
+      <w:pPr>
+        <w:pStyle w:val="Compact"/>
+        <w:numPr>
+          <w:ilvl w:val="1"/>
+          <w:numId w:val="1002"/>
+        </w:numPr>
+      </w:pPr>
+      <w:r>
+        <w:t xml:space="preserve">Protocols for all data acquisition (Text)</w:t>
+      </w:r>
+    </w:p>
+    <w:p>
+      <w:pPr>
+        <w:pStyle w:val="Compact"/>
+        <w:numPr>
+          <w:ilvl w:val="0"/>
+          <w:numId w:val="1001"/>
+        </w:numPr>
+      </w:pPr>
+      <w:r>
+        <w:t xml:space="preserve">Results:</w:t>
+      </w:r>
+      <w:r>
+        <w:t xml:space="preserve"> </w:t>
+      </w:r>
+      <w:r>
+        <w:rPr>
+          <w:b/>
+          <w:bCs/>
+        </w:rPr>
+        <w:t xml:space="preserve">WP1</w:t>
+      </w:r>
+      <w:r>
+        <w:t xml:space="preserve">:</w:t>
+      </w:r>
+    </w:p>
+    <w:p>
+      <w:pPr>
+        <w:pStyle w:val="Compact"/>
+        <w:numPr>
+          <w:ilvl w:val="1"/>
+          <w:numId w:val="1003"/>
+        </w:numPr>
+      </w:pPr>
+      <w:r>
+        <w:t xml:space="preserve">Plant taxonomy and traits influence on seed microbiota</w:t>
+      </w:r>
+    </w:p>
+    <w:p>
+      <w:pPr>
+        <w:pStyle w:val="Compact"/>
+        <w:numPr>
+          <w:ilvl w:val="1"/>
+          <w:numId w:val="1003"/>
+        </w:numPr>
+      </w:pPr>
+      <w:r>
+        <w:t xml:space="preserve">Assessment of microbial transmission from plants to seeds</w:t>
+      </w:r>
+    </w:p>
+    <w:p>
+      <w:pPr>
+        <w:pStyle w:val="Compact"/>
+        <w:numPr>
+          <w:ilvl w:val="1"/>
+          <w:numId w:val="1003"/>
+        </w:numPr>
+      </w:pPr>
+      <w:r>
+        <w:t xml:space="preserve">Exploring phylosymbiosis on seed microbiota</w:t>
+      </w:r>
+      <w:r>
+        <w:t xml:space="preserve"> </w:t>
+      </w:r>
+      <w:r>
+        <w:rPr>
+          <w:b/>
+          <w:bCs/>
+        </w:rPr>
+        <w:t xml:space="preserve">WP2</w:t>
+      </w:r>
+      <w:r>
+        <w:t xml:space="preserve">:</w:t>
+      </w:r>
+    </w:p>
+    <w:p>
+      <w:pPr>
+        <w:pStyle w:val="Compact"/>
+        <w:numPr>
+          <w:ilvl w:val="1"/>
+          <w:numId w:val="1003"/>
+        </w:numPr>
+      </w:pPr>
+      <w:r>
+        <w:t xml:space="preserve">Evaluation of microbial transmission from seeds to seedlings</w:t>
+      </w:r>
+    </w:p>
+    <w:p>
+      <w:pPr>
+        <w:pStyle w:val="Compact"/>
+        <w:numPr>
+          <w:ilvl w:val="1"/>
+          <w:numId w:val="1003"/>
+        </w:numPr>
+      </w:pPr>
+      <w:r>
+        <w:t xml:space="preserve">Inherited and non-inherited taxa transmission success</w:t>
+      </w:r>
+    </w:p>
+    <w:p>
+      <w:pPr>
+        <w:pStyle w:val="Compact"/>
+        <w:numPr>
+          <w:ilvl w:val="1"/>
+          <w:numId w:val="1003"/>
+        </w:numPr>
+      </w:pPr>
+      <w:r>
+        <w:t xml:space="preserve">Exploring phylosymbiosis on seedling microbiota</w:t>
+      </w:r>
+    </w:p>
+    <w:p>
+      <w:pPr>
+        <w:pStyle w:val="FirstParagraph"/>
       </w:pPr>
       <w:r>
         <w:t xml:space="preserve">#links to data info</w:t>
@@ -483,86 +505,167 @@
     </w:p>
     <w:p>
       <w:pPr>
-        <w:pStyle w:val="BodyText"/>
-      </w:pPr>
-      <w:r>
-        <w:t xml:space="preserve">[Project proposal]</w:t>
-      </w:r>
-      <w:r>
-        <w:t xml:space="preserve"> </w:t>
-      </w:r>
+        <w:pStyle w:val="Compact"/>
+        <w:numPr>
+          <w:ilvl w:val="0"/>
+          <w:numId w:val="1004"/>
+        </w:numPr>
+      </w:pPr>
+      <w:hyperlink r:id="rId28">
+        <w:r>
+          <w:rPr>
+            <w:rStyle w:val="Hyperlink"/>
+          </w:rPr>
+          <w:t xml:space="preserve">Project proposal</w:t>
+        </w:r>
+      </w:hyperlink>
+    </w:p>
+    <w:p>
+      <w:pPr>
+        <w:pStyle w:val="Compact"/>
+        <w:numPr>
+          <w:ilvl w:val="0"/>
+          <w:numId w:val="1004"/>
+        </w:numPr>
+      </w:pPr>
       <w:r>
         <w:t xml:space="preserve">[Original seeds sources]</w:t>
       </w:r>
-      <w:r>
-        <w:t xml:space="preserve"> </w:t>
-      </w:r>
+    </w:p>
+    <w:p>
+      <w:pPr>
+        <w:pStyle w:val="Compact"/>
+        <w:numPr>
+          <w:ilvl w:val="1"/>
+          <w:numId w:val="1005"/>
+        </w:numPr>
+      </w:pPr>
       <w:r>
         <w:t xml:space="preserve">[species list]</w:t>
       </w:r>
-      <w:r>
-        <w:t xml:space="preserve"> </w:t>
-      </w:r>
+    </w:p>
+    <w:p>
+      <w:pPr>
+        <w:pStyle w:val="Compact"/>
+        <w:numPr>
+          <w:ilvl w:val="1"/>
+          <w:numId w:val="1005"/>
+        </w:numPr>
+      </w:pPr>
       <w:r>
         <w:t xml:space="preserve">[suppliers]</w:t>
       </w:r>
-      <w:r>
-        <w:t xml:space="preserve"> </w:t>
-      </w:r>
+    </w:p>
+    <w:p>
+      <w:pPr>
+        <w:pStyle w:val="Compact"/>
+        <w:numPr>
+          <w:ilvl w:val="0"/>
+          <w:numId w:val="1004"/>
+        </w:numPr>
+      </w:pPr>
       <w:r>
         <w:t xml:space="preserve">[Seed phenotype]</w:t>
       </w:r>
-      <w:r>
-        <w:t xml:space="preserve"> </w:t>
-      </w:r>
+    </w:p>
+    <w:p>
+      <w:pPr>
+        <w:pStyle w:val="Compact"/>
+        <w:numPr>
+          <w:ilvl w:val="1"/>
+          <w:numId w:val="1006"/>
+        </w:numPr>
+      </w:pPr>
       <w:r>
         <w:t xml:space="preserve">[Seed pictures]</w:t>
       </w:r>
-      <w:r>
-        <w:t xml:space="preserve"> </w:t>
-      </w:r>
+    </w:p>
+    <w:p>
+      <w:pPr>
+        <w:pStyle w:val="Compact"/>
+        <w:numPr>
+          <w:ilvl w:val="1"/>
+          <w:numId w:val="1006"/>
+        </w:numPr>
+      </w:pPr>
       <w:r>
         <w:t xml:space="preserve">[TRAITOR software]</w:t>
       </w:r>
-      <w:r>
-        <w:t xml:space="preserve"> </w:t>
-      </w:r>
+    </w:p>
+    <w:p>
+      <w:pPr>
+        <w:pStyle w:val="Compact"/>
+        <w:numPr>
+          <w:ilvl w:val="0"/>
+          <w:numId w:val="1004"/>
+        </w:numPr>
+      </w:pPr>
       <w:r>
         <w:t xml:space="preserve">[DNA extractions]</w:t>
       </w:r>
-      <w:r>
-        <w:t xml:space="preserve"> </w:t>
-      </w:r>
+    </w:p>
+    <w:p>
+      <w:pPr>
+        <w:pStyle w:val="Compact"/>
+        <w:numPr>
+          <w:ilvl w:val="1"/>
+          <w:numId w:val="1007"/>
+        </w:numPr>
+      </w:pPr>
       <w:r>
         <w:t xml:space="preserve">[Seeds]</w:t>
       </w:r>
-      <w:r>
-        <w:t xml:space="preserve"> </w:t>
-      </w:r>
+    </w:p>
+    <w:p>
+      <w:pPr>
+        <w:pStyle w:val="Compact"/>
+        <w:numPr>
+          <w:ilvl w:val="1"/>
+          <w:numId w:val="1007"/>
+        </w:numPr>
+      </w:pPr>
       <w:r>
         <w:t xml:space="preserve">[Leaves]</w:t>
       </w:r>
-      <w:r>
-        <w:t xml:space="preserve"> </w:t>
-      </w:r>
+    </w:p>
+    <w:p>
+      <w:pPr>
+        <w:pStyle w:val="Compact"/>
+        <w:numPr>
+          <w:ilvl w:val="1"/>
+          <w:numId w:val="1007"/>
+        </w:numPr>
+      </w:pPr>
       <w:r>
         <w:t xml:space="preserve">[Roots]</w:t>
       </w:r>
-      <w:r>
-        <w:t xml:space="preserve"> </w:t>
-      </w:r>
+    </w:p>
+    <w:p>
+      <w:pPr>
+        <w:pStyle w:val="Compact"/>
+        <w:numPr>
+          <w:ilvl w:val="1"/>
+          <w:numId w:val="1007"/>
+        </w:numPr>
+      </w:pPr>
       <w:r>
         <w:t xml:space="preserve">[Soil]</w:t>
       </w:r>
-      <w:r>
-        <w:t xml:space="preserve"> </w:t>
-      </w:r>
+    </w:p>
+    <w:p>
+      <w:pPr>
+        <w:pStyle w:val="Compact"/>
+        <w:numPr>
+          <w:ilvl w:val="0"/>
+          <w:numId w:val="1004"/>
+        </w:numPr>
+      </w:pPr>
       <w:r>
         <w:t xml:space="preserve">[Plant phenotype]</w:t>
       </w:r>
     </w:p>
-    <w:bookmarkEnd w:id="25"/>
-    <w:bookmarkStart w:id="36" w:name="getting_started"/>
+    <w:bookmarkEnd w:id="29"/>
+    <w:bookmarkStart w:id="40" w:name="getting_started"/>
     <w:p>
       <w:pPr>
         <w:pStyle w:val="Heading1"/>
@@ -636,7 +739,7 @@
       <w:r>
         <w:t xml:space="preserve"> </w:t>
       </w:r>
-      <w:hyperlink r:id="rId26">
+      <w:hyperlink r:id="rId30">
         <w:r>
           <w:rPr>
             <w:rStyle w:val="Hyperlink"/>
@@ -743,7 +846,7 @@
         <w:t xml:space="preserve">The basic parameters of the project must be entered in the following files.</w:t>
       </w:r>
     </w:p>
-    <w:bookmarkStart w:id="32" w:name="index"/>
+    <w:bookmarkStart w:id="36" w:name="index"/>
     <w:p>
       <w:pPr>
         <w:pStyle w:val="Heading2"/>
@@ -951,7 +1054,7 @@
         <w:pStyle w:val="Compact"/>
         <w:numPr>
           <w:ilvl w:val="0"/>
-          <w:numId w:val="1001"/>
+          <w:numId w:val="1008"/>
         </w:numPr>
       </w:pPr>
       <w:r>
@@ -1029,7 +1132,7 @@
         <w:pStyle w:val="Compact"/>
         <w:numPr>
           <w:ilvl w:val="0"/>
-          <w:numId w:val="1001"/>
+          <w:numId w:val="1008"/>
         </w:numPr>
       </w:pPr>
       <w:r>
@@ -1063,7 +1166,7 @@
         <w:rPr>
           <w:rStyle w:val="FootnoteReference"/>
         </w:rPr>
-        <w:footnoteReference w:id="27"/>
+        <w:footnoteReference w:id="31"/>
       </w:r>
       <w:r>
         <w:t xml:space="preserve">.</w:t>
@@ -1238,7 +1341,7 @@
         <w:pStyle w:val="Compact"/>
         <w:numPr>
           <w:ilvl w:val="0"/>
-          <w:numId w:val="1002"/>
+          <w:numId w:val="1009"/>
         </w:numPr>
       </w:pPr>
       <w:r>
@@ -1295,7 +1398,7 @@
         <w:pStyle w:val="Compact"/>
         <w:numPr>
           <w:ilvl w:val="0"/>
-          <w:numId w:val="1002"/>
+          <w:numId w:val="1009"/>
         </w:numPr>
       </w:pPr>
       <w:r>
@@ -1314,7 +1417,7 @@
         <w:pStyle w:val="Compact"/>
         <w:numPr>
           <w:ilvl w:val="0"/>
-          <w:numId w:val="1002"/>
+          <w:numId w:val="1009"/>
         </w:numPr>
       </w:pPr>
       <w:r>
@@ -1333,7 +1436,7 @@
         <w:pStyle w:val="Compact"/>
         <w:numPr>
           <w:ilvl w:val="0"/>
-          <w:numId w:val="1002"/>
+          <w:numId w:val="1009"/>
         </w:numPr>
       </w:pPr>
       <w:r>
@@ -1375,7 +1478,7 @@
         <w:rPr>
           <w:rStyle w:val="FootnoteReference"/>
         </w:rPr>
-        <w:footnoteReference w:id="29"/>
+        <w:footnoteReference w:id="33"/>
       </w:r>
       <w:r>
         <w:t xml:space="preserve"> </w:t>
@@ -1427,7 +1530,7 @@
         <w:pStyle w:val="Compact"/>
         <w:numPr>
           <w:ilvl w:val="0"/>
-          <w:numId w:val="1002"/>
+          <w:numId w:val="1009"/>
         </w:numPr>
       </w:pPr>
       <w:r>
@@ -1519,7 +1622,7 @@
         <w:pStyle w:val="Compact"/>
         <w:numPr>
           <w:ilvl w:val="0"/>
-          <w:numId w:val="1002"/>
+          <w:numId w:val="1009"/>
         </w:numPr>
       </w:pPr>
       <w:r>
@@ -1553,7 +1656,7 @@
         <w:pStyle w:val="Compact"/>
         <w:numPr>
           <w:ilvl w:val="0"/>
-          <w:numId w:val="1002"/>
+          <w:numId w:val="1009"/>
         </w:numPr>
       </w:pPr>
       <w:r>
@@ -1584,7 +1687,7 @@
         <w:pStyle w:val="Compact"/>
         <w:numPr>
           <w:ilvl w:val="0"/>
-          <w:numId w:val="1002"/>
+          <w:numId w:val="1009"/>
         </w:numPr>
       </w:pPr>
       <w:r>
@@ -1705,7 +1808,7 @@
         <w:pStyle w:val="Compact"/>
         <w:numPr>
           <w:ilvl w:val="0"/>
-          <w:numId w:val="1002"/>
+          <w:numId w:val="1009"/>
         </w:numPr>
       </w:pPr>
       <w:r>
@@ -1896,7 +1999,7 @@
         <w:pStyle w:val="Compact"/>
         <w:numPr>
           <w:ilvl w:val="0"/>
-          <w:numId w:val="1003"/>
+          <w:numId w:val="1010"/>
         </w:numPr>
       </w:pPr>
       <w:r>
@@ -1920,7 +2023,7 @@
         <w:pStyle w:val="Compact"/>
         <w:numPr>
           <w:ilvl w:val="0"/>
-          <w:numId w:val="1003"/>
+          <w:numId w:val="1010"/>
         </w:numPr>
       </w:pPr>
       <w:r>
@@ -1932,7 +2035,7 @@
         <w:pStyle w:val="Compact"/>
         <w:numPr>
           <w:ilvl w:val="0"/>
-          <w:numId w:val="1003"/>
+          <w:numId w:val="1010"/>
         </w:numPr>
       </w:pPr>
       <w:r>
@@ -1944,7 +2047,7 @@
         <w:pStyle w:val="Compact"/>
         <w:numPr>
           <w:ilvl w:val="0"/>
-          <w:numId w:val="1003"/>
+          <w:numId w:val="1010"/>
         </w:numPr>
       </w:pPr>
       <w:r>
@@ -1981,7 +2084,7 @@
         <w:pStyle w:val="Compact"/>
         <w:numPr>
           <w:ilvl w:val="0"/>
-          <w:numId w:val="1004"/>
+          <w:numId w:val="1011"/>
         </w:numPr>
       </w:pPr>
       <w:r>
@@ -2032,7 +2135,7 @@
         <w:pStyle w:val="Compact"/>
         <w:numPr>
           <w:ilvl w:val="0"/>
-          <w:numId w:val="1005"/>
+          <w:numId w:val="1012"/>
         </w:numPr>
       </w:pPr>
       <w:r>
@@ -2048,7 +2151,7 @@
       <w:r>
         <w:t xml:space="preserve"> </w:t>
       </w:r>
-      <w:hyperlink r:id="rId31">
+      <w:hyperlink r:id="rId35">
         <w:r>
           <w:rPr>
             <w:rStyle w:val="Hyperlink"/>
@@ -2081,7 +2184,7 @@
         <w:pStyle w:val="Compact"/>
         <w:numPr>
           <w:ilvl w:val="0"/>
-          <w:numId w:val="1005"/>
+          <w:numId w:val="1012"/>
         </w:numPr>
       </w:pPr>
       <w:r>
@@ -2109,8 +2212,8 @@
         <w:t xml:space="preserve">Only the first page of the PDF is used.</w:t>
       </w:r>
     </w:p>
-    <w:bookmarkEnd w:id="32"/>
-    <w:bookmarkStart w:id="33" w:name="bookdown.yml"/>
+    <w:bookmarkEnd w:id="36"/>
+    <w:bookmarkStart w:id="37" w:name="bookdown.yml"/>
     <w:p>
       <w:pPr>
         <w:pStyle w:val="Heading2"/>
@@ -2216,8 +2319,8 @@
         <w:t xml:space="preserve">is the good choice for GitHub Pages.</w:t>
       </w:r>
     </w:p>
-    <w:bookmarkEnd w:id="33"/>
-    <w:bookmarkStart w:id="34" w:name="output.yml"/>
+    <w:bookmarkEnd w:id="37"/>
+    <w:bookmarkStart w:id="38" w:name="output.yml"/>
     <w:p>
       <w:pPr>
         <w:pStyle w:val="Heading2"/>
@@ -2327,8 +2430,8 @@
         <w:t xml:space="preserve"> repo: https://github.com/GitHubID/Repository</w:t>
       </w:r>
     </w:p>
-    <w:bookmarkEnd w:id="34"/>
-    <w:bookmarkStart w:id="35" w:name="multilingual-documents"/>
+    <w:bookmarkEnd w:id="38"/>
+    <w:bookmarkStart w:id="39" w:name="multilingual-documents"/>
     <w:p>
       <w:pPr>
         <w:pStyle w:val="Heading2"/>
@@ -2439,9 +2542,9 @@
         <w:t xml:space="preserve">.</w:t>
       </w:r>
     </w:p>
-    <w:bookmarkEnd w:id="35"/>
-    <w:bookmarkEnd w:id="36"/>
-    <w:bookmarkStart w:id="80" w:name="syntax"/>
+    <w:bookmarkEnd w:id="39"/>
+    <w:bookmarkEnd w:id="40"/>
+    <w:bookmarkStart w:id="84" w:name="syntax"/>
     <w:p>
       <w:pPr>
         <w:pStyle w:val="Heading1"/>
@@ -2738,7 +2841,7 @@
         <w:t xml:space="preserve"># Title of the first appendix</w:t>
       </w:r>
     </w:p>
-    <w:bookmarkStart w:id="39" w:name="write"/>
+    <w:bookmarkStart w:id="43" w:name="write"/>
     <w:p>
       <w:pPr>
         <w:pStyle w:val="Heading2"/>
@@ -2773,7 +2876,7 @@
         <w:rPr>
           <w:rStyle w:val="FootnoteReference"/>
         </w:rPr>
-        <w:footnoteReference w:id="37"/>
+        <w:footnoteReference w:id="41"/>
       </w:r>
       <w:r>
         <w:t xml:space="preserve">.</w:t>
@@ -2888,8 +2991,8 @@
         <w:t xml:space="preserve">), while two stars mark the bold.</w:t>
       </w:r>
     </w:p>
-    <w:bookmarkEnd w:id="39"/>
-    <w:bookmarkStart w:id="40" w:name="r-code"/>
+    <w:bookmarkEnd w:id="43"/>
+    <w:bookmarkStart w:id="44" w:name="r-code"/>
     <w:p>
       <w:pPr>
         <w:pStyle w:val="Heading2"/>
@@ -3026,7 +3129,7 @@
         <w:pStyle w:val="Compact"/>
         <w:numPr>
           <w:ilvl w:val="0"/>
-          <w:numId w:val="1006"/>
+          <w:numId w:val="1013"/>
         </w:numPr>
       </w:pPr>
       <w:r>
@@ -3065,7 +3168,7 @@
         <w:pStyle w:val="Compact"/>
         <w:numPr>
           <w:ilvl w:val="0"/>
-          <w:numId w:val="1006"/>
+          <w:numId w:val="1013"/>
         </w:numPr>
       </w:pPr>
       <w:r>
@@ -3086,7 +3189,7 @@
         <w:pStyle w:val="Compact"/>
         <w:numPr>
           <w:ilvl w:val="0"/>
-          <w:numId w:val="1006"/>
+          <w:numId w:val="1013"/>
         </w:numPr>
       </w:pPr>
       <w:r>
@@ -3255,8 +3358,8 @@
         <w:pStyle w:val="FirstParagraph"/>
       </w:pPr>
     </w:p>
-    <w:bookmarkEnd w:id="40"/>
-    <w:bookmarkStart w:id="49" w:name="figures"/>
+    <w:bookmarkEnd w:id="44"/>
+    <w:bookmarkStart w:id="53" w:name="figures"/>
     <w:p>
       <w:pPr>
         <w:pStyle w:val="Heading2"/>
@@ -3305,423 +3408,12 @@
           <wp:inline>
             <wp:extent cx="4267200" cy="3200400"/>
             <wp:effectExtent b="0" l="0" r="0" t="0"/>
-            <wp:docPr descr="Figure 3.1: A figure" title="" id="42" name="Picture"/>
+            <wp:docPr descr="Figure 3.1: A figure" title="" id="46" name="Picture"/>
             <a:graphic>
               <a:graphicData uri="http://schemas.openxmlformats.org/drawingml/2006/picture">
                 <pic:pic>
                   <pic:nvPicPr>
-                    <pic:cNvPr descr="Wiki_INHERSEED_files/figure-docx/pressure-1.png" id="43" name="Picture"/>
-                    <pic:cNvPicPr>
-                      <a:picLocks noChangeArrowheads="1" noChangeAspect="1"/>
-                    </pic:cNvPicPr>
-                  </pic:nvPicPr>
-                  <pic:blipFill>
-                    <a:blip r:embed="rId41"/>
-                    <a:stretch>
-                      <a:fillRect/>
-                    </a:stretch>
-                  </pic:blipFill>
-                  <pic:spPr bwMode="auto">
-                    <a:xfrm>
-                      <a:off x="0" y="0"/>
-                      <a:ext cx="4267200" cy="3200400"/>
-                    </a:xfrm>
-                    <a:prstGeom prst="rect">
-                      <a:avLst/>
-                    </a:prstGeom>
-                    <a:noFill/>
-                    <a:ln w="9525">
-                      <a:noFill/>
-                      <a:headEnd/>
-                      <a:tailEnd/>
-                    </a:ln>
-                  </pic:spPr>
-                </pic:pic>
-              </a:graphicData>
-            </a:graphic>
-          </wp:inline>
-        </w:drawing>
-      </w:r>
-    </w:p>
-    <w:p>
-      <w:pPr>
-        <w:pStyle w:val="ImageCaption"/>
-      </w:pPr>
-      <w:bookmarkStart w:id="44" w:name="fig:pressure"/>
-      <w:bookmarkEnd w:id="44"/>
-      <w:r>
-        <w:t xml:space="preserve">Figure 3.1: A figure</w:t>
-      </w:r>
-    </w:p>
-    <w:p>
-      <w:pPr>
-        <w:pStyle w:val="BodyText"/>
-      </w:pPr>
-    </w:p>
-    <w:p>
-      <w:pPr>
-        <w:pStyle w:val="BodyText"/>
-      </w:pPr>
-      <w:r>
-        <w:t xml:space="preserve">Figures can be created by the R code (figure</w:t>
-      </w:r>
-      <w:r>
-        <w:t xml:space="preserve"> </w:t>
-      </w:r>
-      <w:r>
-        <w:t xml:space="preserve">3.1</w:t>
-      </w:r>
-      <w:r>
-        <w:t xml:space="preserve">).</w:t>
-      </w:r>
-      <w:r>
-        <w:t xml:space="preserve"> </w:t>
-      </w:r>
-      <w:r>
-        <w:t xml:space="preserve">With Bookdown, a label is associated with each figure: its name is</w:t>
-      </w:r>
-      <w:r>
-        <w:t xml:space="preserve"> </w:t>
-      </w:r>
-      <w:r>
-        <w:rPr>
-          <w:rStyle w:val="VerbatimChar"/>
-        </w:rPr>
-        <w:t xml:space="preserve">fig:xxx</w:t>
-      </w:r>
-      <w:r>
-        <w:t xml:space="preserve"> </w:t>
-      </w:r>
-      <w:r>
-        <w:t xml:space="preserve">where</w:t>
-      </w:r>
-      <w:r>
-        <w:t xml:space="preserve"> </w:t>
-      </w:r>
-      <w:r>
-        <w:rPr>
-          <w:rStyle w:val="VerbatimChar"/>
-        </w:rPr>
-        <w:t xml:space="preserve">xxx</w:t>
-      </w:r>
-      <w:r>
-        <w:t xml:space="preserve"> </w:t>
-      </w:r>
-      <w:r>
-        <w:t xml:space="preserve">is the name of the R code snippet.</w:t>
-      </w:r>
-      <w:r>
-        <w:t xml:space="preserve"> </w:t>
-      </w:r>
-      <w:r>
-        <w:t xml:space="preserve">References are made with the command</w:t>
-      </w:r>
-      <w:r>
-        <w:t xml:space="preserve"> </w:t>
-      </w:r>
-      <w:r>
-        <w:rPr>
-          <w:rStyle w:val="VerbatimChar"/>
-        </w:rPr>
-        <w:t xml:space="preserve">\@ref(fig:xxx)</w:t>
-      </w:r>
-      <w:r>
-        <w:t xml:space="preserve">.</w:t>
-      </w:r>
-    </w:p>
-    <w:p>
-      <w:pPr>
-        <w:pStyle w:val="BodyText"/>
-      </w:pPr>
-      <w:r>
-        <w:t xml:space="preserve">The header of the code snippet of the figure</w:t>
-      </w:r>
-      <w:r>
-        <w:t xml:space="preserve"> </w:t>
-      </w:r>
-      <w:r>
-        <w:t xml:space="preserve">3.1</w:t>
-      </w:r>
-      <w:r>
-        <w:t xml:space="preserve"> </w:t>
-      </w:r>
-      <w:r>
-        <w:t xml:space="preserve">is:</w:t>
-      </w:r>
-    </w:p>
-    <w:p>
-      <w:pPr>
-        <w:pStyle w:val="SourceCode"/>
-      </w:pPr>
-      <w:r>
-        <w:rPr>
-          <w:rStyle w:val="VerbatimChar"/>
-        </w:rPr>
-        <w:t xml:space="preserve">```{r}</w:t>
-      </w:r>
-      <w:r>
-        <w:br/>
-      </w:r>
-      <w:r>
-        <w:rPr>
-          <w:rStyle w:val="VerbatimChar"/>
-        </w:rPr>
-        <w:t xml:space="preserve">#| label: pressure</w:t>
-      </w:r>
-      <w:r>
-        <w:br/>
-      </w:r>
-      <w:r>
-        <w:rPr>
-          <w:rStyle w:val="VerbatimChar"/>
-        </w:rPr>
-        <w:t xml:space="preserve">#| fig-cap: "Title of the figure"</w:t>
-      </w:r>
-      <w:r>
-        <w:br/>
-      </w:r>
-      <w:r>
-        <w:rPr>
-          <w:rStyle w:val="VerbatimChar"/>
-        </w:rPr>
-        <w:t xml:space="preserve">```</w:t>
-      </w:r>
-    </w:p>
-    <w:p>
-      <w:pPr>
-        <w:pStyle w:val="FirstParagraph"/>
-      </w:pPr>
-      <w:r>
-        <w:t xml:space="preserve">It contains at least the name of the figure and its caption.</w:t>
-      </w:r>
-    </w:p>
-    <w:p>
-      <w:pPr>
-        <w:pStyle w:val="BodyText"/>
-      </w:pPr>
-      <w:r>
-        <w:t xml:space="preserve">The default width of figures is set in the option chunk in</w:t>
-      </w:r>
-      <w:r>
-        <w:t xml:space="preserve"> </w:t>
-      </w:r>
-      <w:r>
-        <w:rPr>
-          <w:rStyle w:val="VerbatimChar"/>
-        </w:rPr>
-        <w:t xml:space="preserve">index.Rmd</w:t>
-      </w:r>
-      <w:r>
-        <w:t xml:space="preserve">.</w:t>
-      </w:r>
-      <w:r>
-        <w:t xml:space="preserve"> </w:t>
-      </w:r>
-      <w:r>
-        <w:t xml:space="preserve">It is</w:t>
-      </w:r>
-      <w:r>
-        <w:t xml:space="preserve"> </w:t>
-      </w:r>
-      <w:r>
-        <w:rPr>
-          <w:rStyle w:val="VerbatimChar"/>
-        </w:rPr>
-        <w:t xml:space="preserve">out.width='80%'</w:t>
-      </w:r>
-      <w:r>
-        <w:t xml:space="preserve"> </w:t>
-      </w:r>
-      <w:r>
-        <w:t xml:space="preserve">in this template, i.e. 80% of the width of the text.</w:t>
-      </w:r>
-      <w:r>
-        <w:t xml:space="preserve"> </w:t>
-      </w:r>
-      <w:r>
-        <w:t xml:space="preserve">If a full-width figure is needed, including the margin width, use</w:t>
-      </w:r>
-      <w:r>
-        <w:t xml:space="preserve"> </w:t>
-      </w:r>
-      <w:r>
-        <w:rPr>
-          <w:rStyle w:val="VerbatimChar"/>
-        </w:rPr>
-        <w:t xml:space="preserve">out.width='\\widthw'</w:t>
-      </w:r>
-      <w:r>
-        <w:t xml:space="preserve"> </w:t>
-      </w:r>
-      <w:r>
-        <w:t xml:space="preserve">in its code chunk header.</w:t>
-      </w:r>
-    </w:p>
-    <w:p>
-      <w:pPr>
-        <w:pStyle w:val="BodyText"/>
-      </w:pPr>
-      <w:r>
-        <w:t xml:space="preserve">When large margins are used in memoirs, figure captions are set in the margins of PDF outputs.</w:t>
-      </w:r>
-      <w:r>
-        <w:t xml:space="preserve"> </w:t>
-      </w:r>
-      <w:r>
-        <w:t xml:space="preserve">Margins can be used to enlarge a figure: add knitr options</w:t>
-      </w:r>
-      <w:r>
-        <w:t xml:space="preserve"> </w:t>
-      </w:r>
-      <w:r>
-        <w:rPr>
-          <w:rStyle w:val="VerbatimChar"/>
-        </w:rPr>
-        <w:t xml:space="preserve">out.width='\\widthw'</w:t>
-      </w:r>
-      <w:r>
-        <w:t xml:space="preserve"> </w:t>
-      </w:r>
-      <w:r>
-        <w:t xml:space="preserve">and</w:t>
-      </w:r>
-      <w:r>
-        <w:t xml:space="preserve"> </w:t>
-      </w:r>
-      <w:r>
-        <w:rPr>
-          <w:rStyle w:val="VerbatimChar"/>
-        </w:rPr>
-        <w:t xml:space="preserve">fig.env='figure'</w:t>
-      </w:r>
-      <w:r>
-        <w:t xml:space="preserve"> </w:t>
-      </w:r>
-      <w:r>
-        <w:t xml:space="preserve">in the code chunk header.</w:t>
-      </w:r>
-      <w:r>
-        <w:t xml:space="preserve"> </w:t>
-      </w:r>
-      <w:r>
-        <w:t xml:space="preserve">Figure alignment must be</w:t>
-      </w:r>
-      <w:r>
-        <w:t xml:space="preserve"> </w:t>
-      </w:r>
-      <w:r>
-        <w:rPr>
-          <w:rStyle w:val="VerbatimChar"/>
-        </w:rPr>
-        <w:t xml:space="preserve">fig.align = 'center'</w:t>
-      </w:r>
-      <w:r>
-        <w:t xml:space="preserve"> </w:t>
-      </w:r>
-      <w:r>
-        <w:t xml:space="preserve">(which is by default).</w:t>
-      </w:r>
-      <w:r>
-        <w:t xml:space="preserve"> </w:t>
-      </w:r>
-      <w:r>
-        <w:t xml:space="preserve">The caption is then inserted below the figure.</w:t>
-      </w:r>
-      <w:r>
-        <w:t xml:space="preserve"> </w:t>
-      </w:r>
-      <w:r>
-        <w:t xml:space="preserve">Small figures can be put in the margin by the option</w:t>
-      </w:r>
-      <w:r>
-        <w:t xml:space="preserve"> </w:t>
-      </w:r>
-      <w:r>
-        <w:rPr>
-          <w:rStyle w:val="VerbatimChar"/>
-        </w:rPr>
-        <w:t xml:space="preserve">fig.env='marginfigure'</w:t>
-      </w:r>
-      <w:r>
-        <w:t xml:space="preserve">.</w:t>
-      </w:r>
-      <w:r>
-        <w:t xml:space="preserve"> </w:t>
-      </w:r>
-      <w:r>
-        <w:t xml:space="preserve">These changes are ignored in the HTML output.</w:t>
-      </w:r>
-    </w:p>
-    <w:p>
-      <w:pPr>
-        <w:pStyle w:val="BodyText"/>
-      </w:pPr>
-      <w:r>
-        <w:t xml:space="preserve">If the caption is long, the header is not easy to read.</w:t>
-      </w:r>
-      <w:r>
-        <w:t xml:space="preserve"> </w:t>
-      </w:r>
-      <w:r>
-        <w:t xml:space="preserve">Also, the caption is limited to simple text.</w:t>
-      </w:r>
-      <w:r>
-        <w:t xml:space="preserve"> </w:t>
-      </w:r>
-      <w:r>
-        <w:t xml:space="preserve">For more elaborate captions, it is possible to declare the caption in a separate paragraph that begins with the text</w:t>
-      </w:r>
-      <w:r>
-        <w:t xml:space="preserve"> </w:t>
-      </w:r>
-      <w:r>
-        <w:rPr>
-          <w:rStyle w:val="VerbatimChar"/>
-        </w:rPr>
-        <w:t xml:space="preserve">(ref:FigureName)</w:t>
-      </w:r>
-      <w:r>
-        <w:t xml:space="preserve">.</w:t>
-      </w:r>
-      <w:r>
-        <w:t xml:space="preserve"> </w:t>
-      </w:r>
-      <w:r>
-        <w:t xml:space="preserve">The figure</w:t>
-      </w:r>
-      <w:r>
-        <w:t xml:space="preserve"> </w:t>
-      </w:r>
-      <w:r>
-        <w:t xml:space="preserve">3.2</w:t>
-      </w:r>
-      <w:r>
-        <w:t xml:space="preserve"> </w:t>
-      </w:r>
-      <w:r>
-        <w:t xml:space="preserve">benefits from an improved caption.</w:t>
-      </w:r>
-    </w:p>
-    <w:p>
-      <w:pPr>
-        <w:pStyle w:val="BodyText"/>
-      </w:pPr>
-    </w:p>
-    <w:p>
-      <w:pPr>
-        <w:pStyle w:val="CaptionedFigure"/>
-      </w:pPr>
-      <w:r>
-        <w:drawing>
-          <wp:inline>
-            <wp:extent cx="4267200" cy="3200400"/>
-            <wp:effectExtent b="0" l="0" r="0" t="0"/>
-            <wp:docPr descr="Figure 3.2: Title with italic, math (\sqrt\pi) and reference to figure 3.1" title="" id="46" name="Picture"/>
-            <a:graphic>
-              <a:graphicData uri="http://schemas.openxmlformats.org/drawingml/2006/picture">
-                <pic:pic>
-                  <pic:nvPicPr>
-                    <pic:cNvPr descr="Wiki_INHERSEED_files/figure-docx/pressure2-1.png" id="47" name="Picture"/>
+                    <pic:cNvPr descr="Wiki_INHERSEED_files/figure-docx/pressure-1.png" id="47" name="Picture"/>
                     <pic:cNvPicPr>
                       <a:picLocks noChangeArrowheads="1" noChangeAspect="1"/>
                     </pic:cNvPicPr>
@@ -3758,8 +3450,419 @@
       <w:pPr>
         <w:pStyle w:val="ImageCaption"/>
       </w:pPr>
-      <w:bookmarkStart w:id="48" w:name="fig:pressure2"/>
+      <w:bookmarkStart w:id="48" w:name="fig:pressure"/>
       <w:bookmarkEnd w:id="48"/>
+      <w:r>
+        <w:t xml:space="preserve">Figure 3.1: A figure</w:t>
+      </w:r>
+    </w:p>
+    <w:p>
+      <w:pPr>
+        <w:pStyle w:val="BodyText"/>
+      </w:pPr>
+    </w:p>
+    <w:p>
+      <w:pPr>
+        <w:pStyle w:val="BodyText"/>
+      </w:pPr>
+      <w:r>
+        <w:t xml:space="preserve">Figures can be created by the R code (figure</w:t>
+      </w:r>
+      <w:r>
+        <w:t xml:space="preserve"> </w:t>
+      </w:r>
+      <w:r>
+        <w:t xml:space="preserve">3.1</w:t>
+      </w:r>
+      <w:r>
+        <w:t xml:space="preserve">).</w:t>
+      </w:r>
+      <w:r>
+        <w:t xml:space="preserve"> </w:t>
+      </w:r>
+      <w:r>
+        <w:t xml:space="preserve">With Bookdown, a label is associated with each figure: its name is</w:t>
+      </w:r>
+      <w:r>
+        <w:t xml:space="preserve"> </w:t>
+      </w:r>
+      <w:r>
+        <w:rPr>
+          <w:rStyle w:val="VerbatimChar"/>
+        </w:rPr>
+        <w:t xml:space="preserve">fig:xxx</w:t>
+      </w:r>
+      <w:r>
+        <w:t xml:space="preserve"> </w:t>
+      </w:r>
+      <w:r>
+        <w:t xml:space="preserve">where</w:t>
+      </w:r>
+      <w:r>
+        <w:t xml:space="preserve"> </w:t>
+      </w:r>
+      <w:r>
+        <w:rPr>
+          <w:rStyle w:val="VerbatimChar"/>
+        </w:rPr>
+        <w:t xml:space="preserve">xxx</w:t>
+      </w:r>
+      <w:r>
+        <w:t xml:space="preserve"> </w:t>
+      </w:r>
+      <w:r>
+        <w:t xml:space="preserve">is the name of the R code snippet.</w:t>
+      </w:r>
+      <w:r>
+        <w:t xml:space="preserve"> </w:t>
+      </w:r>
+      <w:r>
+        <w:t xml:space="preserve">References are made with the command</w:t>
+      </w:r>
+      <w:r>
+        <w:t xml:space="preserve"> </w:t>
+      </w:r>
+      <w:r>
+        <w:rPr>
+          <w:rStyle w:val="VerbatimChar"/>
+        </w:rPr>
+        <w:t xml:space="preserve">\@ref(fig:xxx)</w:t>
+      </w:r>
+      <w:r>
+        <w:t xml:space="preserve">.</w:t>
+      </w:r>
+    </w:p>
+    <w:p>
+      <w:pPr>
+        <w:pStyle w:val="BodyText"/>
+      </w:pPr>
+      <w:r>
+        <w:t xml:space="preserve">The header of the code snippet of the figure</w:t>
+      </w:r>
+      <w:r>
+        <w:t xml:space="preserve"> </w:t>
+      </w:r>
+      <w:r>
+        <w:t xml:space="preserve">3.1</w:t>
+      </w:r>
+      <w:r>
+        <w:t xml:space="preserve"> </w:t>
+      </w:r>
+      <w:r>
+        <w:t xml:space="preserve">is:</w:t>
+      </w:r>
+    </w:p>
+    <w:p>
+      <w:pPr>
+        <w:pStyle w:val="SourceCode"/>
+      </w:pPr>
+      <w:r>
+        <w:rPr>
+          <w:rStyle w:val="VerbatimChar"/>
+        </w:rPr>
+        <w:t xml:space="preserve">```{r}</w:t>
+      </w:r>
+      <w:r>
+        <w:br/>
+      </w:r>
+      <w:r>
+        <w:rPr>
+          <w:rStyle w:val="VerbatimChar"/>
+        </w:rPr>
+        <w:t xml:space="preserve">#| label: pressure</w:t>
+      </w:r>
+      <w:r>
+        <w:br/>
+      </w:r>
+      <w:r>
+        <w:rPr>
+          <w:rStyle w:val="VerbatimChar"/>
+        </w:rPr>
+        <w:t xml:space="preserve">#| fig-cap: "Title of the figure"</w:t>
+      </w:r>
+      <w:r>
+        <w:br/>
+      </w:r>
+      <w:r>
+        <w:rPr>
+          <w:rStyle w:val="VerbatimChar"/>
+        </w:rPr>
+        <w:t xml:space="preserve">```</w:t>
+      </w:r>
+    </w:p>
+    <w:p>
+      <w:pPr>
+        <w:pStyle w:val="FirstParagraph"/>
+      </w:pPr>
+      <w:r>
+        <w:t xml:space="preserve">It contains at least the name of the figure and its caption.</w:t>
+      </w:r>
+    </w:p>
+    <w:p>
+      <w:pPr>
+        <w:pStyle w:val="BodyText"/>
+      </w:pPr>
+      <w:r>
+        <w:t xml:space="preserve">The default width of figures is set in the option chunk in</w:t>
+      </w:r>
+      <w:r>
+        <w:t xml:space="preserve"> </w:t>
+      </w:r>
+      <w:r>
+        <w:rPr>
+          <w:rStyle w:val="VerbatimChar"/>
+        </w:rPr>
+        <w:t xml:space="preserve">index.Rmd</w:t>
+      </w:r>
+      <w:r>
+        <w:t xml:space="preserve">.</w:t>
+      </w:r>
+      <w:r>
+        <w:t xml:space="preserve"> </w:t>
+      </w:r>
+      <w:r>
+        <w:t xml:space="preserve">It is</w:t>
+      </w:r>
+      <w:r>
+        <w:t xml:space="preserve"> </w:t>
+      </w:r>
+      <w:r>
+        <w:rPr>
+          <w:rStyle w:val="VerbatimChar"/>
+        </w:rPr>
+        <w:t xml:space="preserve">out.width='80%'</w:t>
+      </w:r>
+      <w:r>
+        <w:t xml:space="preserve"> </w:t>
+      </w:r>
+      <w:r>
+        <w:t xml:space="preserve">in this template, i.e. 80% of the width of the text.</w:t>
+      </w:r>
+      <w:r>
+        <w:t xml:space="preserve"> </w:t>
+      </w:r>
+      <w:r>
+        <w:t xml:space="preserve">If a full-width figure is needed, including the margin width, use</w:t>
+      </w:r>
+      <w:r>
+        <w:t xml:space="preserve"> </w:t>
+      </w:r>
+      <w:r>
+        <w:rPr>
+          <w:rStyle w:val="VerbatimChar"/>
+        </w:rPr>
+        <w:t xml:space="preserve">out.width='\\widthw'</w:t>
+      </w:r>
+      <w:r>
+        <w:t xml:space="preserve"> </w:t>
+      </w:r>
+      <w:r>
+        <w:t xml:space="preserve">in its code chunk header.</w:t>
+      </w:r>
+    </w:p>
+    <w:p>
+      <w:pPr>
+        <w:pStyle w:val="BodyText"/>
+      </w:pPr>
+      <w:r>
+        <w:t xml:space="preserve">When large margins are used in memoirs, figure captions are set in the margins of PDF outputs.</w:t>
+      </w:r>
+      <w:r>
+        <w:t xml:space="preserve"> </w:t>
+      </w:r>
+      <w:r>
+        <w:t xml:space="preserve">Margins can be used to enlarge a figure: add knitr options</w:t>
+      </w:r>
+      <w:r>
+        <w:t xml:space="preserve"> </w:t>
+      </w:r>
+      <w:r>
+        <w:rPr>
+          <w:rStyle w:val="VerbatimChar"/>
+        </w:rPr>
+        <w:t xml:space="preserve">out.width='\\widthw'</w:t>
+      </w:r>
+      <w:r>
+        <w:t xml:space="preserve"> </w:t>
+      </w:r>
+      <w:r>
+        <w:t xml:space="preserve">and</w:t>
+      </w:r>
+      <w:r>
+        <w:t xml:space="preserve"> </w:t>
+      </w:r>
+      <w:r>
+        <w:rPr>
+          <w:rStyle w:val="VerbatimChar"/>
+        </w:rPr>
+        <w:t xml:space="preserve">fig.env='figure'</w:t>
+      </w:r>
+      <w:r>
+        <w:t xml:space="preserve"> </w:t>
+      </w:r>
+      <w:r>
+        <w:t xml:space="preserve">in the code chunk header.</w:t>
+      </w:r>
+      <w:r>
+        <w:t xml:space="preserve"> </w:t>
+      </w:r>
+      <w:r>
+        <w:t xml:space="preserve">Figure alignment must be</w:t>
+      </w:r>
+      <w:r>
+        <w:t xml:space="preserve"> </w:t>
+      </w:r>
+      <w:r>
+        <w:rPr>
+          <w:rStyle w:val="VerbatimChar"/>
+        </w:rPr>
+        <w:t xml:space="preserve">fig.align = 'center'</w:t>
+      </w:r>
+      <w:r>
+        <w:t xml:space="preserve"> </w:t>
+      </w:r>
+      <w:r>
+        <w:t xml:space="preserve">(which is by default).</w:t>
+      </w:r>
+      <w:r>
+        <w:t xml:space="preserve"> </w:t>
+      </w:r>
+      <w:r>
+        <w:t xml:space="preserve">The caption is then inserted below the figure.</w:t>
+      </w:r>
+      <w:r>
+        <w:t xml:space="preserve"> </w:t>
+      </w:r>
+      <w:r>
+        <w:t xml:space="preserve">Small figures can be put in the margin by the option</w:t>
+      </w:r>
+      <w:r>
+        <w:t xml:space="preserve"> </w:t>
+      </w:r>
+      <w:r>
+        <w:rPr>
+          <w:rStyle w:val="VerbatimChar"/>
+        </w:rPr>
+        <w:t xml:space="preserve">fig.env='marginfigure'</w:t>
+      </w:r>
+      <w:r>
+        <w:t xml:space="preserve">.</w:t>
+      </w:r>
+      <w:r>
+        <w:t xml:space="preserve"> </w:t>
+      </w:r>
+      <w:r>
+        <w:t xml:space="preserve">These changes are ignored in the HTML output.</w:t>
+      </w:r>
+    </w:p>
+    <w:p>
+      <w:pPr>
+        <w:pStyle w:val="BodyText"/>
+      </w:pPr>
+      <w:r>
+        <w:t xml:space="preserve">If the caption is long, the header is not easy to read.</w:t>
+      </w:r>
+      <w:r>
+        <w:t xml:space="preserve"> </w:t>
+      </w:r>
+      <w:r>
+        <w:t xml:space="preserve">Also, the caption is limited to simple text.</w:t>
+      </w:r>
+      <w:r>
+        <w:t xml:space="preserve"> </w:t>
+      </w:r>
+      <w:r>
+        <w:t xml:space="preserve">For more elaborate captions, it is possible to declare the caption in a separate paragraph that begins with the text</w:t>
+      </w:r>
+      <w:r>
+        <w:t xml:space="preserve"> </w:t>
+      </w:r>
+      <w:r>
+        <w:rPr>
+          <w:rStyle w:val="VerbatimChar"/>
+        </w:rPr>
+        <w:t xml:space="preserve">(ref:FigureName)</w:t>
+      </w:r>
+      <w:r>
+        <w:t xml:space="preserve">.</w:t>
+      </w:r>
+      <w:r>
+        <w:t xml:space="preserve"> </w:t>
+      </w:r>
+      <w:r>
+        <w:t xml:space="preserve">The figure</w:t>
+      </w:r>
+      <w:r>
+        <w:t xml:space="preserve"> </w:t>
+      </w:r>
+      <w:r>
+        <w:t xml:space="preserve">3.2</w:t>
+      </w:r>
+      <w:r>
+        <w:t xml:space="preserve"> </w:t>
+      </w:r>
+      <w:r>
+        <w:t xml:space="preserve">benefits from an improved caption.</w:t>
+      </w:r>
+    </w:p>
+    <w:p>
+      <w:pPr>
+        <w:pStyle w:val="BodyText"/>
+      </w:pPr>
+    </w:p>
+    <w:p>
+      <w:pPr>
+        <w:pStyle w:val="CaptionedFigure"/>
+      </w:pPr>
+      <w:r>
+        <w:drawing>
+          <wp:inline>
+            <wp:extent cx="4267200" cy="3200400"/>
+            <wp:effectExtent b="0" l="0" r="0" t="0"/>
+            <wp:docPr descr="Figure 3.2: Title with italic, math (\sqrt\pi) and reference to figure 3.1" title="" id="50" name="Picture"/>
+            <a:graphic>
+              <a:graphicData uri="http://schemas.openxmlformats.org/drawingml/2006/picture">
+                <pic:pic>
+                  <pic:nvPicPr>
+                    <pic:cNvPr descr="Wiki_INHERSEED_files/figure-docx/pressure2-1.png" id="51" name="Picture"/>
+                    <pic:cNvPicPr>
+                      <a:picLocks noChangeArrowheads="1" noChangeAspect="1"/>
+                    </pic:cNvPicPr>
+                  </pic:nvPicPr>
+                  <pic:blipFill>
+                    <a:blip r:embed="rId49"/>
+                    <a:stretch>
+                      <a:fillRect/>
+                    </a:stretch>
+                  </pic:blipFill>
+                  <pic:spPr bwMode="auto">
+                    <a:xfrm>
+                      <a:off x="0" y="0"/>
+                      <a:ext cx="4267200" cy="3200400"/>
+                    </a:xfrm>
+                    <a:prstGeom prst="rect">
+                      <a:avLst/>
+                    </a:prstGeom>
+                    <a:noFill/>
+                    <a:ln w="9525">
+                      <a:noFill/>
+                      <a:headEnd/>
+                      <a:tailEnd/>
+                    </a:ln>
+                  </pic:spPr>
+                </pic:pic>
+              </a:graphicData>
+            </a:graphic>
+          </wp:inline>
+        </w:drawing>
+      </w:r>
+    </w:p>
+    <w:p>
+      <w:pPr>
+        <w:pStyle w:val="ImageCaption"/>
+      </w:pPr>
+      <w:bookmarkStart w:id="52" w:name="fig:pressure2"/>
+      <w:bookmarkEnd w:id="52"/>
       <w:r>
         <w:t xml:space="preserve">Figure 3.2: Title with</w:t>
       </w:r>
@@ -3938,8 +4041,8 @@
         <w:t xml:space="preserve">folder for good organization.</w:t>
       </w:r>
     </w:p>
-    <w:bookmarkEnd w:id="49"/>
-    <w:bookmarkStart w:id="52" w:name="tables"/>
+    <w:bookmarkEnd w:id="53"/>
+    <w:bookmarkStart w:id="56" w:name="tables"/>
     <w:p>
       <w:pPr>
         <w:pStyle w:val="Heading2"/>
@@ -4418,8 +4521,8 @@
       <w:pPr>
         <w:pStyle w:val="FirstParagraph"/>
       </w:pPr>
-      <w:bookmarkStart w:id="50" w:name="tab:kable"/>
-      <w:bookmarkEnd w:id="50"/>
+      <w:bookmarkStart w:id="54" w:name="tab:kable"/>
+      <w:bookmarkEnd w:id="54"/>
       <w:r>
         <w:t xml:space="preserve">Table 3.1: Table created by R</w:t>
       </w:r>
@@ -4807,8 +4910,8 @@
       <w:pPr>
         <w:pStyle w:val="BodyText"/>
       </w:pPr>
-      <w:bookmarkStart w:id="51" w:name="tab:Paracou"/>
-      <w:bookmarkEnd w:id="51"/>
+      <w:bookmarkStart w:id="55" w:name="tab:Paracou"/>
+      <w:bookmarkEnd w:id="55"/>
       <w:r>
         <w:t xml:space="preserve">Table 3.2: Disturbance intensity of the 4 plot treatments in Paracou.</w:t>
       </w:r>
@@ -5531,8 +5634,8 @@
         <w:t xml:space="preserve">) is set to bold this way.</w:t>
       </w:r>
     </w:p>
-    <w:bookmarkEnd w:id="52"/>
-    <w:bookmarkStart w:id="53" w:name="maths"/>
+    <w:bookmarkEnd w:id="56"/>
+    <w:bookmarkStart w:id="57" w:name="maths"/>
     <w:p>
       <w:pPr>
         <w:pStyle w:val="Heading2"/>
@@ -5780,8 +5883,8 @@
         <w:t xml:space="preserve">\end{equation}</w:t>
       </w:r>
     </w:p>
-    <w:bookmarkEnd w:id="53"/>
-    <w:bookmarkStart w:id="54" w:name="cross-references"/>
+    <w:bookmarkEnd w:id="57"/>
+    <w:bookmarkStart w:id="58" w:name="cross-references"/>
     <w:p>
       <w:pPr>
         <w:pStyle w:val="Heading2"/>
@@ -5897,8 +6000,8 @@
         <w:t xml:space="preserve">.</w:t>
       </w:r>
     </w:p>
-    <w:bookmarkEnd w:id="54"/>
-    <w:bookmarkStart w:id="57" w:name="bibliography"/>
+    <w:bookmarkEnd w:id="58"/>
+    <w:bookmarkStart w:id="61" w:name="bibliography"/>
     <w:p>
       <w:pPr>
         <w:pStyle w:val="Heading2"/>
@@ -6095,7 +6198,7 @@
         <w:rPr>
           <w:rStyle w:val="FootnoteReference"/>
         </w:rPr>
-        <w:footnoteReference w:id="55"/>
+        <w:footnoteReference w:id="59"/>
       </w:r>
       <w:r>
         <w:t xml:space="preserve">.</w:t>
@@ -6118,8 +6221,8 @@
         <w:t xml:space="preserve">.</w:t>
       </w:r>
     </w:p>
-    <w:bookmarkEnd w:id="57"/>
-    <w:bookmarkStart w:id="58" w:name="forcing-line-breaks"/>
+    <w:bookmarkEnd w:id="61"/>
+    <w:bookmarkStart w:id="62" w:name="forcing-line-breaks"/>
     <w:p>
       <w:pPr>
         <w:pStyle w:val="Heading2"/>
@@ -6201,8 +6304,8 @@
         <w:t xml:space="preserve">The HTML document ignores LaTeX commands.</w:t>
       </w:r>
     </w:p>
-    <w:bookmarkEnd w:id="58"/>
-    <w:bookmarkStart w:id="61" w:name="sec:languages"/>
+    <w:bookmarkEnd w:id="62"/>
+    <w:bookmarkStart w:id="65" w:name="sec:languages"/>
     <w:p>
       <w:pPr>
         <w:pStyle w:val="Heading2"/>
@@ -6347,14 +6450,14 @@
         <w:rPr>
           <w:rStyle w:val="FootnoteReference"/>
         </w:rPr>
-        <w:footnoteReference w:id="59"/>
+        <w:footnoteReference w:id="63"/>
       </w:r>
       <w:r>
         <w:t xml:space="preserve">.</w:t>
       </w:r>
     </w:p>
-    <w:bookmarkEnd w:id="61"/>
-    <w:bookmarkStart w:id="62" w:name="chapter-summary"/>
+    <w:bookmarkEnd w:id="65"/>
+    <w:bookmarkStart w:id="66" w:name="chapter-summary"/>
     <w:p>
       <w:pPr>
         <w:pStyle w:val="Heading2"/>
@@ -6469,8 +6572,8 @@
         <w:t xml:space="preserve">Note that the chapter summaries are formatted as simple text in Word outputs.</w:t>
       </w:r>
     </w:p>
-    <w:bookmarkEnd w:id="62"/>
-    <w:bookmarkStart w:id="63" w:name="local-table-of-contents"/>
+    <w:bookmarkEnd w:id="66"/>
+    <w:bookmarkStart w:id="67" w:name="local-table-of-contents"/>
     <w:p>
       <w:pPr>
         <w:pStyle w:val="Heading2"/>
@@ -6527,8 +6630,8 @@
         <w:t xml:space="preserve">It can be changed for 2 to display subsections too, and so on.</w:t>
       </w:r>
     </w:p>
-    <w:bookmarkEnd w:id="63"/>
-    <w:bookmarkStart w:id="67" w:name="boxed-text"/>
+    <w:bookmarkEnd w:id="67"/>
+    <w:bookmarkStart w:id="71" w:name="boxed-text"/>
     <w:p>
       <w:pPr>
         <w:pStyle w:val="Heading2"/>
@@ -6560,7 +6663,7 @@
         <w:t xml:space="preserve">An example is given here, to define the Pythagorean theorem.</w:t>
       </w:r>
     </w:p>
-    <w:bookmarkStart w:id="64" w:name="pythbox"/>
+    <w:bookmarkStart w:id="68" w:name="pythbox"/>
     <w:p>
       <w:pPr>
         <w:pStyle w:val="BodyText"/>
@@ -6677,7 +6780,7 @@
         </m:oMath>
       </m:oMathPara>
     </w:p>
-    <w:bookmarkEnd w:id="64"/>
+    <w:bookmarkEnd w:id="68"/>
     <w:p>
       <w:pPr>
         <w:pStyle w:val="FirstParagraph"/>
@@ -6919,7 +7022,7 @@
         <w:pStyle w:val="Compact"/>
         <w:numPr>
           <w:ilvl w:val="0"/>
-          <w:numId w:val="1007"/>
+          <w:numId w:val="1014"/>
         </w:numPr>
       </w:pPr>
       <w:r>
@@ -6929,7 +7032,7 @@
         <w:rPr>
           <w:rStyle w:val="FootnoteReference"/>
         </w:rPr>
-        <w:footnoteReference w:id="65"/>
+        <w:footnoteReference w:id="69"/>
       </w:r>
       <w:r>
         <w:t xml:space="preserve">.</w:t>
@@ -6955,7 +7058,7 @@
         <w:pStyle w:val="Compact"/>
         <w:numPr>
           <w:ilvl w:val="0"/>
-          <w:numId w:val="1007"/>
+          <w:numId w:val="1014"/>
         </w:numPr>
       </w:pPr>
       <w:r>
@@ -6990,7 +7093,7 @@
         <w:pStyle w:val="Compact"/>
         <w:numPr>
           <w:ilvl w:val="0"/>
-          <w:numId w:val="1008"/>
+          <w:numId w:val="1015"/>
         </w:numPr>
       </w:pPr>
       <w:r>
@@ -7094,7 +7197,7 @@
         <w:pStyle w:val="Compact"/>
         <w:numPr>
           <w:ilvl w:val="0"/>
-          <w:numId w:val="1009"/>
+          <w:numId w:val="1016"/>
         </w:numPr>
       </w:pPr>
       <w:r>
@@ -7232,7 +7335,7 @@
         <w:pStyle w:val="Compact"/>
         <w:numPr>
           <w:ilvl w:val="0"/>
-          <w:numId w:val="1009"/>
+          <w:numId w:val="1016"/>
         </w:numPr>
       </w:pPr>
       <w:r>
@@ -7266,8 +7369,8 @@
         <w:t xml:space="preserve">.</w:t>
       </w:r>
     </w:p>
-    <w:bookmarkEnd w:id="67"/>
-    <w:bookmarkStart w:id="79" w:name="documentation"/>
+    <w:bookmarkEnd w:id="71"/>
+    <w:bookmarkStart w:id="83" w:name="documentation"/>
     <w:p>
       <w:pPr>
         <w:pStyle w:val="Heading2"/>
@@ -7285,7 +7388,7 @@
         <w:t xml:space="preserve">Documentation</w:t>
       </w:r>
     </w:p>
-    <w:bookmarkStart w:id="70" w:name="user-documentation"/>
+    <w:bookmarkStart w:id="74" w:name="user-documentation"/>
     <w:p>
       <w:pPr>
         <w:pStyle w:val="Heading3"/>
@@ -7308,7 +7411,7 @@
         <w:pStyle w:val="Compact"/>
         <w:numPr>
           <w:ilvl w:val="0"/>
-          <w:numId w:val="1010"/>
+          <w:numId w:val="1017"/>
         </w:numPr>
       </w:pPr>
       <w:r>
@@ -7317,7 +7420,7 @@
       <w:r>
         <w:t xml:space="preserve"> </w:t>
       </w:r>
-      <w:hyperlink r:id="rId68">
+      <w:hyperlink r:id="rId72">
         <w:r>
           <w:rPr>
             <w:rStyle w:val="Hyperlink"/>
@@ -7372,7 +7475,7 @@
         <w:pStyle w:val="Compact"/>
         <w:numPr>
           <w:ilvl w:val="0"/>
-          <w:numId w:val="1010"/>
+          <w:numId w:val="1017"/>
         </w:numPr>
       </w:pPr>
       <w:r>
@@ -7381,7 +7484,7 @@
       <w:r>
         <w:t xml:space="preserve"> </w:t>
       </w:r>
-      <w:hyperlink r:id="rId69">
+      <w:hyperlink r:id="rId73">
         <w:r>
           <w:rPr>
             <w:rStyle w:val="Hyperlink"/>
@@ -7396,8 +7499,8 @@
         <w:t xml:space="preserve">for the syntax.</w:t>
       </w:r>
     </w:p>
-    <w:bookmarkEnd w:id="70"/>
-    <w:bookmarkStart w:id="78" w:name="documentation-for-developers"/>
+    <w:bookmarkEnd w:id="74"/>
+    <w:bookmarkStart w:id="82" w:name="documentation-for-developers"/>
     <w:p>
       <w:pPr>
         <w:pStyle w:val="Heading3"/>
@@ -7420,10 +7523,10 @@
         <w:pStyle w:val="Compact"/>
         <w:numPr>
           <w:ilvl w:val="0"/>
-          <w:numId w:val="1011"/>
+          <w:numId w:val="1018"/>
         </w:numPr>
       </w:pPr>
-      <w:hyperlink r:id="rId71">
+      <w:hyperlink r:id="rId75">
         <w:r>
           <w:rPr>
             <w:rStyle w:val="Hyperlink"/>
@@ -7440,7 +7543,7 @@
         <w:pStyle w:val="Compact"/>
         <w:numPr>
           <w:ilvl w:val="0"/>
-          <w:numId w:val="1011"/>
+          <w:numId w:val="1018"/>
         </w:numPr>
       </w:pPr>
       <w:r>
@@ -7449,7 +7552,7 @@
       <w:r>
         <w:t xml:space="preserve"> </w:t>
       </w:r>
-      <w:hyperlink r:id="rId72">
+      <w:hyperlink r:id="rId76">
         <w:r>
           <w:rPr>
             <w:rStyle w:val="Hyperlink"/>
@@ -7678,8 +7781,8 @@
         <w:t xml:space="preserve">window of Rstudio.</w:t>
       </w:r>
     </w:p>
-    <w:bookmarkStart w:id="77" w:name="refs"/>
-    <w:bookmarkStart w:id="74" w:name="ref-Xie2016"/>
+    <w:bookmarkStart w:id="81" w:name="refs"/>
+    <w:bookmarkStart w:id="78" w:name="ref-Xie2016"/>
     <w:p>
       <w:pPr>
         <w:pStyle w:val="Bibliography"/>
@@ -7731,7 +7834,7 @@
       <w:r>
         <w:t xml:space="preserve"> </w:t>
       </w:r>
-      <w:hyperlink r:id="rId73">
+      <w:hyperlink r:id="rId77">
         <w:r>
           <w:rPr>
             <w:rStyle w:val="Hyperlink"/>
@@ -7743,8 +7846,8 @@
         <w:t xml:space="preserve">.</w:t>
       </w:r>
     </w:p>
-    <w:bookmarkEnd w:id="74"/>
-    <w:bookmarkStart w:id="76" w:name="ref-Xie2018"/>
+    <w:bookmarkEnd w:id="78"/>
+    <w:bookmarkStart w:id="80" w:name="ref-Xie2018"/>
     <w:p>
       <w:pPr>
         <w:pStyle w:val="Bibliography"/>
@@ -7768,7 +7871,7 @@
       <w:r>
         <w:t xml:space="preserve"> </w:t>
       </w:r>
-      <w:hyperlink r:id="rId75">
+      <w:hyperlink r:id="rId79">
         <w:r>
           <w:rPr>
             <w:rStyle w:val="Hyperlink"/>
@@ -7780,11 +7883,11 @@
         <w:t xml:space="preserve">.</w:t>
       </w:r>
     </w:p>
-    <w:bookmarkEnd w:id="76"/>
-    <w:bookmarkEnd w:id="77"/>
-    <w:bookmarkEnd w:id="78"/>
-    <w:bookmarkEnd w:id="79"/>
     <w:bookmarkEnd w:id="80"/>
+    <w:bookmarkEnd w:id="81"/>
+    <w:bookmarkEnd w:id="82"/>
+    <w:bookmarkEnd w:id="83"/>
+    <w:bookmarkEnd w:id="84"/>
     <w:sectPr/>
   </w:body>
 </w:document>
@@ -7810,7 +7913,7 @@
       </w:r>
     </w:p>
   </w:footnote>
-  <w:footnote w:id="27">
+  <w:footnote w:id="31">
     <w:p>
       <w:pPr>
         <w:pStyle w:val="FootnoteText"/>
@@ -7824,7 +7927,7 @@
       <w:r>
         <w:t xml:space="preserve"> </w:t>
       </w:r>
-      <w:hyperlink r:id="rId28">
+      <w:hyperlink r:id="rId32">
         <w:r>
           <w:rPr>
             <w:rStyle w:val="Hyperlink"/>
@@ -7834,7 +7937,7 @@
       </w:hyperlink>
     </w:p>
   </w:footnote>
-  <w:footnote w:id="29">
+  <w:footnote w:id="33">
     <w:p>
       <w:pPr>
         <w:pStyle w:val="FootnoteText"/>
@@ -7848,7 +7951,7 @@
       <w:r>
         <w:t xml:space="preserve"> </w:t>
       </w:r>
-      <w:hyperlink r:id="rId30">
+      <w:hyperlink r:id="rId34">
         <w:r>
           <w:rPr>
             <w:rStyle w:val="Hyperlink"/>
@@ -7858,7 +7961,7 @@
       </w:hyperlink>
     </w:p>
   </w:footnote>
-  <w:footnote w:id="37">
+  <w:footnote w:id="41">
     <w:p>
       <w:pPr>
         <w:pStyle w:val="FootnoteText"/>
@@ -7872,7 +7975,7 @@
       <w:r>
         <w:t xml:space="preserve"> </w:t>
       </w:r>
-      <w:hyperlink r:id="rId38">
+      <w:hyperlink r:id="rId42">
         <w:r>
           <w:rPr>
             <w:rStyle w:val="Hyperlink"/>
@@ -7882,7 +7985,7 @@
       </w:hyperlink>
     </w:p>
   </w:footnote>
-  <w:footnote w:id="55">
+  <w:footnote w:id="59">
     <w:p>
       <w:pPr>
         <w:pStyle w:val="FootnoteText"/>
@@ -7896,7 +7999,7 @@
       <w:r>
         <w:t xml:space="preserve"> </w:t>
       </w:r>
-      <w:hyperlink r:id="rId56">
+      <w:hyperlink r:id="rId60">
         <w:r>
           <w:rPr>
             <w:rStyle w:val="Hyperlink"/>
@@ -7906,7 +8009,7 @@
       </w:hyperlink>
     </w:p>
   </w:footnote>
-  <w:footnote w:id="59">
+  <w:footnote w:id="63">
     <w:p>
       <w:pPr>
         <w:pStyle w:val="FootnoteText"/>
@@ -7920,7 +8023,7 @@
       <w:r>
         <w:t xml:space="preserve"> </w:t>
       </w:r>
-      <w:hyperlink r:id="rId60">
+      <w:hyperlink r:id="rId64">
         <w:r>
           <w:rPr>
             <w:rStyle w:val="Hyperlink"/>
@@ -7930,7 +8033,7 @@
       </w:hyperlink>
     </w:p>
   </w:footnote>
-  <w:footnote w:id="65">
+  <w:footnote w:id="69">
     <w:p>
       <w:pPr>
         <w:pStyle w:val="FootnoteText"/>
@@ -7944,7 +8047,7 @@
       <w:r>
         <w:t xml:space="preserve"> </w:t>
       </w:r>
-      <w:hyperlink r:id="rId66">
+      <w:hyperlink r:id="rId70">
         <w:r>
           <w:rPr>
             <w:rStyle w:val="Hyperlink"/>
@@ -8172,6 +8275,27 @@
     <w:abstractNumId w:val="991"/>
   </w:num>
   <w:num w:numId="1011">
+    <w:abstractNumId w:val="991"/>
+  </w:num>
+  <w:num w:numId="1012">
+    <w:abstractNumId w:val="991"/>
+  </w:num>
+  <w:num w:numId="1013">
+    <w:abstractNumId w:val="991"/>
+  </w:num>
+  <w:num w:numId="1014">
+    <w:abstractNumId w:val="991"/>
+  </w:num>
+  <w:num w:numId="1015">
+    <w:abstractNumId w:val="991"/>
+  </w:num>
+  <w:num w:numId="1016">
+    <w:abstractNumId w:val="991"/>
+  </w:num>
+  <w:num w:numId="1017">
+    <w:abstractNumId w:val="991"/>
+  </w:num>
+  <w:num w:numId="1018">
     <w:abstractNumId w:val="991"/>
   </w:num>
 </w:numbering>

</xml_diff>